<commit_message>
w13 p03 doc update
</commit_message>
<xml_diff>
--- a/sp3m/w13/P03.piRoverKeyboard.docx
+++ b/sp3m/w13/P03.piRoverKeyboard.docx
@@ -69,6 +69,14 @@
         </w:rPr>
         <w:t>25</w:t>
       </w:r>
+      <w:r>
+        <w:rPr>
+          <w:rFonts w:cs="Cavolini"/>
+          <w:sz w:val="22"/>
+          <w:szCs w:val="22"/>
+        </w:rPr>
+        <w:t>.1</w:t>
+      </w:r>
     </w:p>
     <w:p>
       <w:pPr>
@@ -118,13 +126,8 @@
       </w:r>
     </w:p>
     <w:p>
-      <w:proofErr w:type="gramStart"/>
-      <w:r>
-        <w:t>You’ll</w:t>
-      </w:r>
-      <w:proofErr w:type="gramEnd"/>
-      <w:r>
-        <w:t xml:space="preserve"> use the key definition</w:t>
+      <w:r>
+        <w:t>You’ll use the key definition</w:t>
       </w:r>
       <w:r>
         <w:t>s</w:t>
@@ -203,15 +206,7 @@
         <w:t xml:space="preserve">Actions for each smartphone input are specified. </w:t>
       </w:r>
       <w:r>
-        <w:t xml:space="preserve">Note that </w:t>
-      </w:r>
-      <w:proofErr w:type="gramStart"/>
-      <w:r>
-        <w:t>some</w:t>
-      </w:r>
-      <w:proofErr w:type="gramEnd"/>
-      <w:r>
-        <w:t xml:space="preserve"> functions are different than what Yahboom had originally programmed</w:t>
+        <w:t>Note that some functions are different than what Yahboom had originally programmed</w:t>
       </w:r>
       <w:r>
         <w:t>.</w:t>
@@ -357,15 +352,7 @@
         <w:t>able 1</w:t>
       </w:r>
       <w:r>
-        <w:t xml:space="preserve"> along with the required function. Note that </w:t>
-      </w:r>
-      <w:proofErr w:type="gramStart"/>
-      <w:r>
-        <w:t>some</w:t>
-      </w:r>
-      <w:proofErr w:type="gramEnd"/>
-      <w:r>
-        <w:t xml:space="preserve"> functions are different tha</w:t>
+        <w:t xml:space="preserve"> along with the required function. Note that some functions are different tha</w:t>
       </w:r>
       <w:r>
         <w:t>n what Yahboom had originally program</w:t>
@@ -857,6 +844,9 @@
             <w:r>
               <w:t>LEFT TURN</w:t>
             </w:r>
+            <w:r>
+              <w:t xml:space="preserve"> (Rotate)</w:t>
+            </w:r>
           </w:p>
         </w:tc>
         <w:tc>
@@ -1083,7 +1073,10 @@
               <w:contextualSpacing w:val="0"/>
             </w:pPr>
             <w:r>
-              <w:t>LEFT ROTATE</w:t>
+              <w:t xml:space="preserve">LEFT </w:t>
+            </w:r>
+            <w:r>
+              <w:t>PIVOT</w:t>
             </w:r>
           </w:p>
         </w:tc>
@@ -1161,6 +1154,9 @@
             <w:r>
               <w:t>RIGHT TURN</w:t>
             </w:r>
+            <w:r>
+              <w:t xml:space="preserve"> (Rotate)</w:t>
+            </w:r>
           </w:p>
         </w:tc>
         <w:tc>
@@ -1235,7 +1231,10 @@
               <w:contextualSpacing w:val="0"/>
             </w:pPr>
             <w:r>
-              <w:t>RIGHT ROTATE</w:t>
+              <w:t xml:space="preserve">RIGHT </w:t>
+            </w:r>
+            <w:r>
+              <w:t>PIVOT</w:t>
             </w:r>
           </w:p>
         </w:tc>
@@ -3291,23 +3290,7 @@
         <w:t xml:space="preserve"> a percent_on</w:t>
       </w:r>
       <w:r>
-        <w:t xml:space="preserve"> parameter that requires a value between 0 and 100 where </w:t>
-      </w:r>
-      <w:proofErr w:type="gramStart"/>
-      <w:r>
-        <w:t>0</w:t>
-      </w:r>
-      <w:proofErr w:type="gramEnd"/>
-      <w:r>
-        <w:t xml:space="preserve"> is off and </w:t>
-      </w:r>
-      <w:proofErr w:type="gramStart"/>
-      <w:r>
-        <w:t>100</w:t>
-      </w:r>
-      <w:proofErr w:type="gramEnd"/>
-      <w:r>
-        <w:t xml:space="preserve"> is fully on. </w:t>
+        <w:t xml:space="preserve"> parameter that requires a value between 0 and 100 where 0 is off and 100 is fully on. </w:t>
       </w:r>
     </w:p>
     <w:p>

</xml_diff>